<commit_message>
Meta descriptions part 2
</commit_message>
<xml_diff>
--- a/Supporting-do not upload/Description information.docx
+++ b/Supporting-do not upload/Description information.docx
@@ -149,57 +149,484 @@
     </w:p>
     <w:p>
       <w:r>
-        <w:t>Knowledgedoc has developed a detailed documentation production methodology. This methodology</w:t>
-      </w:r>
+        <w:t>Knowledgedoc has developed a detailed documentation production methodology. This methodology ensures we approach projects in a consistent and efficient manner.</w:t>
+      </w:r>
+    </w:p>
+    <w:p>
+      <w:pPr>
+        <w:rPr>
+          <w:b/>
+        </w:rPr>
+      </w:pPr>
+      <w:r>
+        <w:rPr>
+          <w:b/>
+        </w:rPr>
+        <w:t>Documentation Formats</w:t>
+      </w:r>
+    </w:p>
+    <w:p>
+      <w:r>
+        <w:t>Knowledgedoc can produce documentation in a variety of formats including PDFs, Microsoft Word documents, online help and a mobile web application that works on tablets and smart-phones.</w:t>
+      </w:r>
+    </w:p>
+    <w:p>
+      <w:pPr>
+        <w:rPr>
+          <w:b/>
+        </w:rPr>
+      </w:pPr>
+      <w:r>
+        <w:rPr>
+          <w:b/>
+        </w:rPr>
+        <w:t>KdAssist</w:t>
+      </w:r>
+    </w:p>
+    <w:p>
+      <w:r>
+        <w:t>KdAssist is a web application developed by Knowledgedoc to display content on smart-phones, tablets and desktop computers.</w:t>
+      </w:r>
+    </w:p>
+    <w:p>
+      <w:pPr>
+        <w:rPr>
+          <w:b/>
+        </w:rPr>
+      </w:pPr>
+      <w:r>
+        <w:rPr>
+          <w:b/>
+        </w:rPr>
+        <w:lastRenderedPageBreak/>
+        <w:t>Business Services</w:t>
+      </w:r>
+    </w:p>
+    <w:p>
+      <w:r>
+        <w:t>Knowledgedoc offers a number of services for organisations includ</w:t>
+      </w:r>
+      <w:r>
+        <w:t xml:space="preserve">ing business process analysis, </w:t>
+      </w:r>
+      <w:r>
+        <w:t>business continuity planning and knowledge management services</w:t>
+      </w:r>
+    </w:p>
+    <w:p>
+      <w:pPr>
+        <w:rPr>
+          <w:b/>
+        </w:rPr>
+      </w:pPr>
+      <w:r>
+        <w:rPr>
+          <w:b/>
+        </w:rPr>
+        <w:t>Business Process Analysis</w:t>
+      </w:r>
+    </w:p>
+    <w:p>
+      <w:r>
+        <w:t>Knowledgedoc offers business process analysis services to organisations to increase the running efficiency of the business.</w:t>
+      </w:r>
+    </w:p>
+    <w:p>
+      <w:pPr>
+        <w:rPr>
+          <w:b/>
+        </w:rPr>
+      </w:pPr>
+      <w:r>
+        <w:rPr>
+          <w:b/>
+        </w:rPr>
+        <w:t>Business continuity plans</w:t>
+      </w:r>
+    </w:p>
+    <w:p>
+      <w:r>
+        <w:t>Knowledgedoc offers business continuity services to assist organisations to resume normal processes as quickly as possible after a disruptive incident.</w:t>
+      </w:r>
+    </w:p>
+    <w:p>
+      <w:pPr>
+        <w:rPr>
+          <w:b/>
+        </w:rPr>
+      </w:pPr>
+      <w:r>
+        <w:rPr>
+          <w:b/>
+        </w:rPr>
+        <w:t>Knowledge Management</w:t>
+      </w:r>
+    </w:p>
+    <w:p>
+      <w:r>
+        <w:t>Knowledgedoc assists companies to identify critical business knowledge and assist in documenting this knowledge.</w:t>
+      </w:r>
+    </w:p>
+    <w:p>
+      <w:pPr>
+        <w:rPr>
+          <w:b/>
+        </w:rPr>
+      </w:pPr>
+      <w:r>
+        <w:rPr>
+          <w:b/>
+        </w:rPr>
+        <w:t>Serviced Offices</w:t>
+      </w:r>
+    </w:p>
+    <w:p>
+      <w:r>
+        <w:t>Rent small serviced offices in Wheelers Hill from only $165 a week plus GST.</w:t>
+      </w:r>
+    </w:p>
+    <w:p>
+      <w:pPr>
+        <w:rPr>
+          <w:b/>
+        </w:rPr>
+      </w:pPr>
+      <w:r>
+        <w:rPr>
+          <w:b/>
+        </w:rPr>
+        <w:t>About Us</w:t>
+      </w:r>
+    </w:p>
+    <w:p>
+      <w:r>
+        <w:t>Knowledgedoc is a small business that focuses on providing technical writing and knowledge management services for other companies.</w:t>
+      </w:r>
+    </w:p>
+    <w:p>
+      <w:pPr>
+        <w:rPr>
+          <w:b/>
+        </w:rPr>
+      </w:pPr>
+      <w:r>
+        <w:rPr>
+          <w:b/>
+        </w:rPr>
+        <w:t>Our</w:t>
+      </w:r>
+      <w:r>
+        <w:rPr>
+          <w:b/>
+        </w:rPr>
+        <w:t xml:space="preserve"> Team</w:t>
+      </w:r>
+    </w:p>
+    <w:p>
+      <w:r>
+        <w:t xml:space="preserve">Meet the Knowledgedoc team </w:t>
+      </w:r>
+      <w:r>
+        <w:t xml:space="preserve">- </w:t>
+      </w:r>
+      <w:r>
+        <w:t>Neil, Sue, Richard and Rachel. The Knowledg</w:t>
+      </w:r>
+      <w:r>
+        <w:t xml:space="preserve">edoc team has experience across </w:t>
+      </w:r>
+      <w:r>
+        <w:t>a broad range of fields that allow us to produce quality documen</w:t>
+      </w:r>
+      <w:r>
+        <w:t>tation for a variety of areas.</w:t>
+      </w:r>
+    </w:p>
+    <w:p>
+      <w:pPr>
+        <w:rPr>
+          <w:b/>
+        </w:rPr>
+      </w:pPr>
+      <w:r>
+        <w:rPr>
+          <w:b/>
+        </w:rPr>
+        <w:t>Recent Customers</w:t>
+      </w:r>
+    </w:p>
+    <w:p>
+      <w:proofErr w:type="spellStart"/>
+      <w:r>
+        <w:t>Knowledgedoc's</w:t>
+      </w:r>
+      <w:proofErr w:type="spellEnd"/>
+      <w:r>
+        <w:t xml:space="preserve"> recent and current customers are across a range of industries.</w:t>
+      </w:r>
+    </w:p>
+    <w:p>
+      <w:pPr>
+        <w:rPr>
+          <w:b/>
+        </w:rPr>
+      </w:pPr>
+      <w:r>
+        <w:rPr>
+          <w:b/>
+        </w:rPr>
+        <w:t>Blog</w:t>
+      </w:r>
+    </w:p>
+    <w:p>
+      <w:proofErr w:type="spellStart"/>
+      <w:r>
+        <w:t>K</w:t>
+      </w:r>
+      <w:r>
+        <w:t>nowledgedoc's</w:t>
+      </w:r>
+      <w:proofErr w:type="spellEnd"/>
+      <w:r>
+        <w:t xml:space="preserve"> articles about writing and editing, the technical writing profession and tips for producing good documentation.</w:t>
+      </w:r>
+    </w:p>
+    <w:p>
+      <w:pPr>
+        <w:rPr>
+          <w:b/>
+        </w:rPr>
+      </w:pPr>
+      <w:r>
+        <w:rPr>
+          <w:b/>
+        </w:rPr>
+        <w:t>Blog Articles List</w:t>
+      </w:r>
+    </w:p>
+    <w:p>
+      <w:r>
+        <w:t xml:space="preserve">List of </w:t>
+      </w:r>
+      <w:proofErr w:type="spellStart"/>
+      <w:r>
+        <w:t>Knowledgedoc's</w:t>
+      </w:r>
+      <w:proofErr w:type="spellEnd"/>
+      <w:r>
+        <w:t xml:space="preserve"> past articles about writing and editing, the technical writing profession and tips for producing good documentation</w:t>
+      </w:r>
+    </w:p>
+    <w:p/>
+    <w:p>
+      <w:pPr>
+        <w:rPr>
+          <w:b/>
+        </w:rPr>
+      </w:pPr>
+      <w:r>
+        <w:rPr>
+          <w:b/>
+        </w:rPr>
+        <w:lastRenderedPageBreak/>
+        <w:t xml:space="preserve">New Blog Announcement </w:t>
+      </w:r>
+    </w:p>
+    <w:p>
+      <w:r>
+        <w:t>Knowledgedoc is releasing a new blog. The blog will contain news and announcements as well as articles about writing and editing, the technical writing profession and tips for producing good documentation.</w:t>
+      </w:r>
+    </w:p>
+    <w:p>
+      <w:pPr>
+        <w:rPr>
+          <w:b/>
+        </w:rPr>
+      </w:pPr>
+      <w:r>
+        <w:rPr>
+          <w:b/>
+        </w:rPr>
+        <w:t>Article – Technical Writer Personality Types</w:t>
+      </w:r>
+    </w:p>
+    <w:p>
+      <w:proofErr w:type="gramStart"/>
+      <w:r>
+        <w:t xml:space="preserve">A discussion of Andrea Werner's article </w:t>
+      </w:r>
+      <w:r>
+        <w:t>about</w:t>
+      </w:r>
+      <w:r>
+        <w:t xml:space="preserve"> technical writer personality types.</w:t>
+      </w:r>
+      <w:proofErr w:type="gramEnd"/>
+    </w:p>
+    <w:p>
+      <w:pPr>
+        <w:rPr>
+          <w:b/>
+        </w:rPr>
+      </w:pPr>
+      <w:r>
+        <w:rPr>
+          <w:b/>
+        </w:rPr>
+        <w:t>Article – Software Documentation – how much or how little?</w:t>
+      </w:r>
+    </w:p>
+    <w:p>
+      <w:r>
+        <w:t xml:space="preserve">How much or how little documentation is required for software </w:t>
+      </w:r>
+      <w:proofErr w:type="gramStart"/>
+      <w:r>
+        <w:t>applications.</w:t>
+      </w:r>
+      <w:proofErr w:type="gramEnd"/>
+    </w:p>
+    <w:p>
+      <w:pPr>
+        <w:rPr>
+          <w:b/>
+        </w:rPr>
+      </w:pPr>
+      <w:r>
+        <w:rPr>
+          <w:b/>
+        </w:rPr>
+        <w:t>Article – TC Rex</w:t>
+      </w:r>
+    </w:p>
+    <w:p>
+      <w:proofErr w:type="gramStart"/>
+      <w:r>
+        <w:t>The implications of the distribution of ages in the technical writing profession.</w:t>
+      </w:r>
+      <w:proofErr w:type="gramEnd"/>
       <w:r>
         <w:t xml:space="preserve"> </w:t>
+      </w:r>
+    </w:p>
+    <w:p>
+      <w:pPr>
+        <w:rPr>
+          <w:b/>
+        </w:rPr>
+      </w:pPr>
+      <w:r>
+        <w:rPr>
+          <w:b/>
+        </w:rPr>
+        <w:t>FAQs</w:t>
+      </w:r>
+    </w:p>
+    <w:p>
+      <w:proofErr w:type="gramStart"/>
+      <w:r>
+        <w:t xml:space="preserve">Frequently asked questions about </w:t>
+      </w:r>
+      <w:proofErr w:type="spellStart"/>
+      <w:r>
+        <w:t>Knowledgedoc's</w:t>
+      </w:r>
+      <w:proofErr w:type="spellEnd"/>
+      <w:r>
+        <w:t xml:space="preserve"> writing services.</w:t>
+      </w:r>
+      <w:proofErr w:type="gramEnd"/>
+    </w:p>
+    <w:p>
+      <w:pPr>
+        <w:rPr>
+          <w:b/>
+        </w:rPr>
+      </w:pPr>
+      <w:r>
+        <w:rPr>
+          <w:b/>
+        </w:rPr>
+        <w:t>Legal</w:t>
+      </w:r>
+    </w:p>
+    <w:p>
+      <w:proofErr w:type="spellStart"/>
+      <w:proofErr w:type="gramStart"/>
+      <w:r>
+        <w:t>Knowledgedoc's</w:t>
+      </w:r>
+      <w:proofErr w:type="spellEnd"/>
+      <w:r>
+        <w:t xml:space="preserve"> legal policy and terms and conditions for used of the website.</w:t>
+      </w:r>
+      <w:proofErr w:type="gramEnd"/>
+    </w:p>
+    <w:p>
+      <w:pPr>
+        <w:rPr>
+          <w:b/>
+        </w:rPr>
+      </w:pPr>
+      <w:r>
+        <w:rPr>
+          <w:b/>
+        </w:rPr>
+        <w:t>Privacy</w:t>
+      </w:r>
+    </w:p>
+    <w:p>
+      <w:proofErr w:type="spellStart"/>
+      <w:proofErr w:type="gramStart"/>
+      <w:r>
+        <w:t>Knowledgedoc's</w:t>
+      </w:r>
+      <w:proofErr w:type="spellEnd"/>
+      <w:r>
+        <w:t xml:space="preserve"> privacy policy.</w:t>
+      </w:r>
+      <w:proofErr w:type="gramEnd"/>
+    </w:p>
+    <w:p>
+      <w:pPr>
+        <w:rPr>
+          <w:b/>
+        </w:rPr>
+      </w:pPr>
+      <w:r>
+        <w:rPr>
+          <w:b/>
+        </w:rPr>
+        <w:t>KD guarantee</w:t>
+      </w:r>
+    </w:p>
+    <w:p>
+      <w:r>
+        <w:t>Knowledgedoc guarantees the quality of our work.</w:t>
+      </w:r>
+    </w:p>
+    <w:p>
+      <w:pPr>
+        <w:rPr>
+          <w:b/>
+        </w:rPr>
+      </w:pPr>
+      <w:r>
+        <w:rPr>
+          <w:b/>
+        </w:rPr>
+        <w:t>Site Map</w:t>
+      </w:r>
+    </w:p>
+    <w:p>
+      <w:r>
+        <w:t>Navigate a</w:t>
+      </w:r>
+      <w:r>
+        <w:t>round the Knowledgedoc website.</w:t>
       </w:r>
       <w:bookmarkStart w:id="0" w:name="_GoBack"/>
       <w:bookmarkEnd w:id="0"/>
-      <w:r>
-        <w:t>ensures we approach projects in a consistent and efficient manner.</w:t>
-      </w:r>
-    </w:p>
-    <w:p>
-      <w:pPr>
-        <w:rPr>
-          <w:b/>
-        </w:rPr>
-      </w:pPr>
-      <w:r>
-        <w:rPr>
-          <w:b/>
-        </w:rPr>
-        <w:t>Documentation Formats</w:t>
-      </w:r>
-    </w:p>
-    <w:p>
-      <w:r>
-        <w:t>Knowledgedoc can produce documentation in a variety of formats including PDFs, Microsoft Word documents, online help and a mobile web application that works on tablets and smart-phones.</w:t>
-      </w:r>
-    </w:p>
-    <w:p>
-      <w:pPr>
-        <w:rPr>
-          <w:b/>
-        </w:rPr>
-      </w:pPr>
-      <w:r>
-        <w:rPr>
-          <w:b/>
-        </w:rPr>
-        <w:t>KdAssist</w:t>
-      </w:r>
-    </w:p>
-    <w:p>
-      <w:pPr>
-        <w:rPr>
-          <w:b/>
-        </w:rPr>
-      </w:pPr>
-      <w:r>
-        <w:t>KdAssist is a web application developed by Knowledgedoc to display content on smart-phones, tablets and desktop computers.</w:t>
-      </w:r>
     </w:p>
     <w:sectPr>
       <w:pgSz w:w="12240" w:h="15840"/>
@@ -370,6 +797,9 @@
   <w:style w:type="paragraph" w:default="1" w:styleId="Normal">
     <w:name w:val="Normal"/>
     <w:qFormat/>
+    <w:rPr>
+      <w:lang w:val="en-AU"/>
+    </w:rPr>
   </w:style>
   <w:style w:type="character" w:default="1" w:styleId="DefaultParagraphFont">
     <w:name w:val="Default Paragraph Font"/>
@@ -560,6 +990,9 @@
   <w:style w:type="paragraph" w:default="1" w:styleId="Normal">
     <w:name w:val="Normal"/>
     <w:qFormat/>
+    <w:rPr>
+      <w:lang w:val="en-AU"/>
+    </w:rPr>
   </w:style>
   <w:style w:type="character" w:default="1" w:styleId="DefaultParagraphFont">
     <w:name w:val="Default Paragraph Font"/>

</xml_diff>

<commit_message>
Checking and finalisation of website
</commit_message>
<xml_diff>
--- a/Supporting-do not upload/Description information.docx
+++ b/Supporting-do not upload/Description information.docx
@@ -252,16 +252,7 @@
         <w:t xml:space="preserve">- </w:t>
       </w:r>
       <w:r>
-        <w:t>Neil, Sue, Richard and Rachel. The Knowledg</w:t>
-      </w:r>
-      <w:r>
-        <w:t xml:space="preserve">edoc team has experience across </w:t>
-      </w:r>
-      <w:r>
-        <w:t>a broad range of fields that allow us to produce quality documen</w:t>
-      </w:r>
-      <w:r>
-        <w:t>tation for a variety of areas.</w:t>
+        <w:t>Neil, Sue, Richard and Rachel. The Knowledgedoc team has experience across a broad range of fields that allow us to produce quality documentation for a variety of areas.</w:t>
       </w:r>
     </w:p>
     <w:p>
@@ -273,13 +264,36 @@
       </w:r>
     </w:p>
     <w:p>
-      <w:proofErr w:type="spellStart"/>
-      <w:r>
-        <w:t>Knowledgedoc's</w:t>
-      </w:r>
-      <w:proofErr w:type="spellEnd"/>
-      <w:r>
-        <w:t xml:space="preserve"> recent and current customers are across a range of industries.</w:t>
+      <w:r>
+        <w:t>Knowledgedoc's recent and current customers are across a range of industries.</w:t>
+      </w:r>
+    </w:p>
+    <w:p>
+      <w:pPr>
+        <w:pStyle w:val="Heading2"/>
+      </w:pPr>
+      <w:r>
+        <w:t>Careers</w:t>
+      </w:r>
+    </w:p>
+    <w:p>
+      <w:r>
+        <w:t>Knowledgedoc is a small business that believes the success of our business is dependent on the happiness and continuous professional development of our employees.</w:t>
+      </w:r>
+      <w:bookmarkStart w:id="0" w:name="_GoBack"/>
+      <w:bookmarkEnd w:id="0"/>
+    </w:p>
+    <w:p>
+      <w:pPr>
+        <w:pStyle w:val="Heading2"/>
+      </w:pPr>
+      <w:r>
+        <w:t>Internship program</w:t>
+      </w:r>
+    </w:p>
+    <w:p>
+      <w:r>
+        <w:t>Knowledgedoc runs an internship program for students or recent graduates looking to gain experience in the technical writing industry.</w:t>
       </w:r>
     </w:p>
     <w:p>
@@ -291,37 +305,25 @@
       </w:r>
     </w:p>
     <w:p>
-      <w:proofErr w:type="spellStart"/>
       <w:r>
         <w:t>K</w:t>
       </w:r>
       <w:r>
-        <w:t>nowledgedoc's</w:t>
-      </w:r>
-      <w:proofErr w:type="spellEnd"/>
-      <w:r>
-        <w:t xml:space="preserve"> articles about writing and editing, the technical writing profession and tips for producing good documentation.</w:t>
-      </w:r>
-    </w:p>
-    <w:p>
-      <w:pPr>
-        <w:pStyle w:val="Heading2"/>
-      </w:pPr>
-      <w:r>
+        <w:t>nowledgedoc's articles about writing and editing, the technical writing profession and tips for producing good documentation.</w:t>
+      </w:r>
+    </w:p>
+    <w:p>
+      <w:pPr>
+        <w:pStyle w:val="Heading2"/>
+      </w:pPr>
+      <w:r>
+        <w:lastRenderedPageBreak/>
         <w:t>Blog Articles List</w:t>
       </w:r>
     </w:p>
     <w:p>
       <w:r>
-        <w:t xml:space="preserve">List of </w:t>
-      </w:r>
-      <w:proofErr w:type="spellStart"/>
-      <w:r>
-        <w:t>Knowledgedoc's</w:t>
-      </w:r>
-      <w:proofErr w:type="spellEnd"/>
-      <w:r>
-        <w:t xml:space="preserve"> past articles about writing and editing, the technical writing profession and tips for producing good documentation</w:t>
+        <w:t>List of Knowledgedoc's past articles about writing and editing, the technical writing profession and tips for producing good documentation</w:t>
       </w:r>
     </w:p>
     <w:p>
@@ -349,7 +351,6 @@
         <w:pStyle w:val="Heading2"/>
       </w:pPr>
       <w:r>
-        <w:lastRenderedPageBreak/>
         <w:t>Article – Technical Writer Personality Types</w:t>
       </w:r>
     </w:p>
@@ -413,15 +414,7 @@
     <w:p>
       <w:proofErr w:type="gramStart"/>
       <w:r>
-        <w:t xml:space="preserve">Frequently asked questions about </w:t>
-      </w:r>
-      <w:proofErr w:type="spellStart"/>
-      <w:r>
-        <w:t>Knowledgedoc's</w:t>
-      </w:r>
-      <w:proofErr w:type="spellEnd"/>
-      <w:r>
-        <w:t xml:space="preserve"> writing services.</w:t>
+        <w:t>Frequently asked questions about Knowledgedoc's writing services.</w:t>
       </w:r>
       <w:proofErr w:type="gramEnd"/>
     </w:p>
@@ -434,14 +427,9 @@
       </w:r>
     </w:p>
     <w:p>
-      <w:proofErr w:type="spellStart"/>
       <w:proofErr w:type="gramStart"/>
       <w:r>
-        <w:t>Knowledgedoc's</w:t>
-      </w:r>
-      <w:proofErr w:type="spellEnd"/>
-      <w:r>
-        <w:t xml:space="preserve"> legal policy and terms and conditions for used of the website.</w:t>
+        <w:t>Knowledgedoc's legal policy and terms and conditions for used of the website.</w:t>
       </w:r>
       <w:proofErr w:type="gramEnd"/>
     </w:p>
@@ -454,14 +442,9 @@
       </w:r>
     </w:p>
     <w:p>
-      <w:proofErr w:type="spellStart"/>
       <w:proofErr w:type="gramStart"/>
       <w:r>
-        <w:t>Knowledgedoc's</w:t>
-      </w:r>
-      <w:proofErr w:type="spellEnd"/>
-      <w:r>
-        <w:t xml:space="preserve"> privacy policy.</w:t>
+        <w:t>Knowledgedoc's privacy policy.</w:t>
       </w:r>
       <w:proofErr w:type="gramEnd"/>
     </w:p>
@@ -487,8 +470,6 @@
       </w:r>
     </w:p>
     <w:p>
-      <w:bookmarkStart w:id="0" w:name="_GoBack"/>
-      <w:bookmarkEnd w:id="0"/>
       <w:r>
         <w:t>Navigate a</w:t>
       </w:r>

</xml_diff>